<commit_message>
move algo detail to design part
</commit_message>
<xml_diff>
--- a/FYP final_report.docx
+++ b/FYP final_report.docx
@@ -2490,7 +2490,7 @@
           <w:ilvl w:val="0"/>
           <w:numId w:val="0"/>
         </w:numPr>
-        <w:ind w:left="720" w:hanging="720"/>
+        <w:ind w:left="720"/>
         <w:rPr>
           <w:rFonts w:eastAsiaTheme="minorEastAsia"/>
         </w:rPr>
@@ -3218,17 +3218,15 @@
         <w:spacing w:line="484" w:lineRule="auto"/>
         <w:ind w:left="-17" w:right="57" w:firstLine="482"/>
         <w:rPr>
-          <w:rFonts w:eastAsiaTheme="minorEastAsia"/>
+          <w:rFonts w:eastAsiaTheme="minorEastAsia" w:hint="eastAsia"/>
         </w:rPr>
       </w:pPr>
       <w:r>
         <w:t xml:space="preserve">In this section, algorithms </w:t>
       </w:r>
-      <w:proofErr w:type="gramStart"/>
-      <w:r>
-        <w:t>is</w:t>
-      </w:r>
-      <w:proofErr w:type="gramEnd"/>
+      <w:r>
+        <w:t>are</w:t>
+      </w:r>
       <w:r>
         <w:t xml:space="preserve"> used to compute the distance between satellite and making decision of select the next satellite need to transmit the data. </w:t>
       </w:r>
@@ -3238,211 +3236,47 @@
         </w:rPr>
         <w:t xml:space="preserve">There are three path </w:t>
       </w:r>
-      <w:proofErr w:type="gramStart"/>
-      <w:r>
-        <w:rPr>
-          <w:rFonts w:eastAsiaTheme="minorEastAsia"/>
-        </w:rPr>
-        <w:t>algorithm</w:t>
-      </w:r>
-      <w:proofErr w:type="gramEnd"/>
+      <w:r>
+        <w:rPr>
+          <w:rFonts w:eastAsiaTheme="minorEastAsia"/>
+        </w:rPr>
+        <w:t>algorithms</w:t>
+      </w:r>
       <w:r>
         <w:rPr>
           <w:rFonts w:eastAsiaTheme="minorEastAsia"/>
         </w:rPr>
         <w:t xml:space="preserve"> is used. They are A*, Dijkstra, and an orbit path algorithm. </w:t>
       </w:r>
-    </w:p>
-    <w:p>
-      <w:pPr>
-        <w:spacing w:line="484" w:lineRule="auto"/>
-        <w:ind w:left="-17" w:right="57" w:firstLine="482"/>
-        <w:rPr>
-          <w:rFonts w:eastAsiaTheme="minorEastAsia"/>
-        </w:rPr>
-      </w:pPr>
-    </w:p>
-    <w:p>
-      <w:pPr>
-        <w:spacing w:line="487" w:lineRule="auto"/>
-        <w:ind w:left="-17" w:right="57" w:firstLine="482"/>
-        <w:rPr>
-          <w:rFonts w:eastAsiaTheme="minorEastAsia"/>
-        </w:rPr>
-      </w:pPr>
-      <w:r>
-        <w:rPr>
-          <w:rFonts w:eastAsiaTheme="minorEastAsia"/>
-        </w:rPr>
-        <w:t xml:space="preserve">The A* Algorithm is a widely used algorithm for pathfinding and graph traversal that utilizes heuristics to guide its search. By maintaining a priority queue of nodes to explore based on the estimated distance to the goal and actual distance travelled from the start node, the algorithm selects the node with the lowest estimated total cost at each step and expands its </w:t>
-      </w:r>
-      <w:r>
-        <w:rPr>
-          <w:rFonts w:eastAsiaTheme="minorEastAsia"/>
-        </w:rPr>
-        <w:t>neighboring</w:t>
-      </w:r>
-      <w:r>
-        <w:rPr>
-          <w:rFonts w:eastAsiaTheme="minorEastAsia"/>
-        </w:rPr>
-        <w:t xml:space="preserve"> nodes. This process continues until the algorithm reaches the goal. In the Project, the position of the satellite depends on the current time, after a satellite is selected as the next node in the path, the </w:t>
-      </w:r>
-      <w:r>
-        <w:rPr>
-          <w:rFonts w:eastAsiaTheme="minorEastAsia"/>
-        </w:rPr>
-        <w:lastRenderedPageBreak/>
-        <w:t>delay of communication will be computed and updated at the current time. The cost of the path is the actual distance travelled from the start node, and the estimated distance is defined as the</w:t>
-      </w:r>
-      <w:r>
-        <w:rPr>
-          <w:rFonts w:eastAsiaTheme="minorEastAsia"/>
-        </w:rPr>
-        <w:t xml:space="preserve"> </w:t>
-      </w:r>
-      <w:r>
-        <w:rPr>
-          <w:rFonts w:eastAsiaTheme="minorEastAsia"/>
-        </w:rPr>
-        <w:t>straight-line</w:t>
-      </w:r>
-      <w:r>
-        <w:rPr>
-          <w:rFonts w:eastAsiaTheme="minorEastAsia"/>
-        </w:rPr>
-        <w:t xml:space="preserve"> distance between the ground station and the current satellite node.</w:t>
-      </w:r>
-    </w:p>
-    <w:p>
-      <w:pPr>
-        <w:spacing w:line="487" w:lineRule="auto"/>
-        <w:ind w:left="-17" w:right="57" w:firstLine="482"/>
-        <w:rPr>
-          <w:rFonts w:eastAsiaTheme="minorEastAsia"/>
-        </w:rPr>
-      </w:pPr>
-      <w:r>
-        <w:rPr>
-          <w:rFonts w:eastAsiaTheme="minorEastAsia"/>
-        </w:rPr>
-        <w:t xml:space="preserve"> </w:t>
-      </w:r>
-      <w:r>
-        <w:rPr>
-          <w:noProof/>
-        </w:rPr>
-        <w:drawing>
-          <wp:inline distT="0" distB="0" distL="0" distR="0" wp14:anchorId="7D891851" wp14:editId="006D0FA4">
-            <wp:extent cx="4861560" cy="7833559"/>
-            <wp:effectExtent l="0" t="0" r="0" b="0"/>
-            <wp:docPr id="4" name="圖片 4" descr="一張含有 圖表 的圖片&#10;&#10;自動產生的描述"/>
-            <wp:cNvGraphicFramePr>
-              <a:graphicFrameLocks xmlns:a="http://schemas.openxmlformats.org/drawingml/2006/main" noChangeAspect="1"/>
-            </wp:cNvGraphicFramePr>
-            <a:graphic xmlns:a="http://schemas.openxmlformats.org/drawingml/2006/main">
-              <a:graphicData uri="http://schemas.openxmlformats.org/drawingml/2006/picture">
-                <pic:pic xmlns:pic="http://schemas.openxmlformats.org/drawingml/2006/picture">
-                  <pic:nvPicPr>
-                    <pic:cNvPr id="4" name="圖片 4" descr="一張含有 圖表 的圖片&#10;&#10;自動產生的描述"/>
-                    <pic:cNvPicPr/>
-                  </pic:nvPicPr>
-                  <pic:blipFill>
-                    <a:blip r:embed="rId11"/>
-                    <a:stretch>
-                      <a:fillRect/>
-                    </a:stretch>
-                  </pic:blipFill>
-                  <pic:spPr>
-                    <a:xfrm>
-                      <a:off x="0" y="0"/>
-                      <a:ext cx="4878216" cy="7860398"/>
-                    </a:xfrm>
-                    <a:prstGeom prst="rect">
-                      <a:avLst/>
-                    </a:prstGeom>
-                  </pic:spPr>
-                </pic:pic>
-              </a:graphicData>
-            </a:graphic>
-          </wp:inline>
-        </w:drawing>
-      </w:r>
-    </w:p>
-    <w:p>
-      <w:pPr>
-        <w:spacing w:line="487" w:lineRule="auto"/>
-        <w:ind w:left="-17" w:right="57" w:firstLine="482"/>
-        <w:rPr>
-          <w:rFonts w:eastAsiaTheme="minorEastAsia"/>
-        </w:rPr>
-      </w:pPr>
-      <w:r>
-        <w:rPr>
-          <w:rFonts w:eastAsiaTheme="minorEastAsia"/>
-        </w:rPr>
-        <w:lastRenderedPageBreak/>
-        <w:t xml:space="preserve">The Dijkstra algorithm starts at a source node and examines all its </w:t>
-      </w:r>
-      <w:r>
-        <w:rPr>
-          <w:rFonts w:eastAsiaTheme="minorEastAsia"/>
-        </w:rPr>
-        <w:t>neighboring</w:t>
-      </w:r>
-      <w:r>
-        <w:rPr>
-          <w:rFonts w:eastAsiaTheme="minorEastAsia"/>
-        </w:rPr>
-        <w:t xml:space="preserve"> nodes, calculating the distance from the source node to </w:t>
-      </w:r>
-      <w:r>
-        <w:rPr>
-          <w:rFonts w:eastAsiaTheme="minorEastAsia"/>
-        </w:rPr>
-        <w:t>each</w:t>
-      </w:r>
-      <w:r>
-        <w:rPr>
-          <w:rFonts w:eastAsiaTheme="minorEastAsia"/>
-        </w:rPr>
-        <w:t xml:space="preserve"> </w:t>
-      </w:r>
-      <w:r>
-        <w:rPr>
-          <w:rFonts w:eastAsiaTheme="minorEastAsia" w:hint="eastAsia"/>
-        </w:rPr>
-        <w:t>o</w:t>
-      </w:r>
-      <w:r>
-        <w:rPr>
-          <w:rFonts w:eastAsiaTheme="minorEastAsia"/>
-        </w:rPr>
-        <w:t>f them</w:t>
-      </w:r>
-      <w:r>
-        <w:rPr>
-          <w:rFonts w:eastAsiaTheme="minorEastAsia"/>
-        </w:rPr>
-        <w:t xml:space="preserve">. It then selects the node with the shortest distance from the source node as the next node to visit and repeats the process until the destination node is reached. As each node is visited, its </w:t>
-      </w:r>
-      <w:r>
-        <w:rPr>
-          <w:rFonts w:eastAsiaTheme="minorEastAsia"/>
-        </w:rPr>
-        <w:t>neighboring</w:t>
-      </w:r>
-      <w:r>
-        <w:rPr>
-          <w:rFonts w:eastAsiaTheme="minorEastAsia"/>
-        </w:rPr>
-        <w:t xml:space="preserve"> nodes are added to the priority queue if they have not already been visited, and their distances from the source node are updated if a shorter path is found</w:t>
-      </w:r>
-      <w:r>
-        <w:rPr>
-          <w:rFonts w:eastAsiaTheme="minorEastAsia"/>
-        </w:rPr>
-        <w:t>.</w:t>
+      <w:r>
+        <w:rPr>
+          <w:rFonts w:eastAsiaTheme="minorEastAsia"/>
+        </w:rPr>
+        <w:t>A</w:t>
+      </w:r>
+      <w:r>
+        <w:rPr>
+          <w:rFonts w:eastAsiaTheme="minorEastAsia"/>
+        </w:rPr>
+        <w:t>lgorithms</w:t>
+      </w:r>
+      <w:r>
+        <w:rPr>
+          <w:rFonts w:eastAsiaTheme="minorEastAsia"/>
+        </w:rPr>
+        <w:t xml:space="preserve"> is implemented with the </w:t>
+      </w:r>
+      <w:r>
+        <w:t>“NumPy”</w:t>
+      </w:r>
+      <w:r>
+        <w:t xml:space="preserve"> and math</w:t>
+      </w:r>
+      <w:r>
+        <w:t xml:space="preserve"> library to assistance</w:t>
+      </w:r>
+      <w:r>
+        <w:t xml:space="preserve"> the calculation.</w:t>
       </w:r>
     </w:p>
     <w:p>
@@ -3457,71 +3291,6 @@
     </w:p>
     <w:p>
       <w:pPr>
-        <w:spacing w:after="285" w:line="259" w:lineRule="auto"/>
-        <w:ind w:left="0" w:firstLine="0"/>
-        <w:jc w:val="left"/>
-        <w:rPr>
-          <w:rFonts w:eastAsiaTheme="minorEastAsia"/>
-        </w:rPr>
-      </w:pPr>
-    </w:p>
-    <w:p>
-      <w:pPr>
-        <w:spacing w:after="285" w:line="259" w:lineRule="auto"/>
-        <w:ind w:left="0" w:firstLine="0"/>
-        <w:jc w:val="left"/>
-        <w:rPr>
-          <w:rFonts w:eastAsiaTheme="minorEastAsia"/>
-        </w:rPr>
-      </w:pPr>
-      <w:r>
-        <w:rPr>
-          <w:rFonts w:eastAsiaTheme="minorEastAsia"/>
-        </w:rPr>
-        <w:tab/>
-        <w:t>The orbit path-</w:t>
-      </w:r>
-      <w:r>
-        <w:rPr>
-          <w:rFonts w:eastAsiaTheme="minorEastAsia"/>
-        </w:rPr>
-        <w:t xml:space="preserve"> </w:t>
-      </w:r>
-      <w:r>
-        <w:rPr>
-          <w:rFonts w:eastAsiaTheme="minorEastAsia"/>
-        </w:rPr>
-        <w:t>algorithm</w:t>
-      </w:r>
-      <w:r>
-        <w:rPr>
-          <w:rFonts w:eastAsiaTheme="minorEastAsia"/>
-        </w:rPr>
-        <w:t xml:space="preserve"> is an algorithm designed base on orbit.</w:t>
-      </w:r>
-    </w:p>
-    <w:p>
-      <w:pPr>
-        <w:spacing w:after="285" w:line="259" w:lineRule="auto"/>
-        <w:ind w:left="0" w:firstLine="0"/>
-        <w:jc w:val="left"/>
-        <w:rPr>
-          <w:rFonts w:eastAsiaTheme="minorEastAsia"/>
-        </w:rPr>
-      </w:pPr>
-    </w:p>
-    <w:p>
-      <w:pPr>
-        <w:spacing w:after="285" w:line="259" w:lineRule="auto"/>
-        <w:ind w:left="0" w:firstLine="0"/>
-        <w:jc w:val="left"/>
-        <w:rPr>
-          <w:rFonts w:eastAsiaTheme="minorEastAsia"/>
-        </w:rPr>
-      </w:pPr>
-    </w:p>
-    <w:p>
-      <w:pPr>
         <w:pStyle w:val="2"/>
       </w:pPr>
       <w:bookmarkStart w:id="7" w:name="_Toc123588871"/>
@@ -3557,6 +3326,7 @@
         <w:rPr>
           <w:rFonts w:eastAsiaTheme="minorEastAsia" w:hint="eastAsia"/>
         </w:rPr>
+        <w:lastRenderedPageBreak/>
         <w:t>T</w:t>
       </w:r>
       <w:r>
@@ -3717,7 +3487,7 @@
                     <pic:cNvPicPr/>
                   </pic:nvPicPr>
                   <pic:blipFill>
-                    <a:blip r:embed="rId12"/>
+                    <a:blip r:embed="rId11"/>
                     <a:stretch>
                       <a:fillRect/>
                     </a:stretch>
@@ -4121,7 +3891,7 @@
                     <pic:cNvPicPr/>
                   </pic:nvPicPr>
                   <pic:blipFill>
-                    <a:blip r:embed="rId13"/>
+                    <a:blip r:embed="rId12"/>
                     <a:stretch>
                       <a:fillRect/>
                     </a:stretch>
@@ -5222,7 +4992,7 @@
                     <pic:cNvPicPr/>
                   </pic:nvPicPr>
                   <pic:blipFill>
-                    <a:blip r:embed="rId14"/>
+                    <a:blip r:embed="rId13"/>
                     <a:stretch>
                       <a:fillRect/>
                     </a:stretch>
@@ -6372,7 +6142,7 @@
         <w:spacing w:after="0"/>
         <w:jc w:val="center"/>
         <w:rPr>
-          <w:rFonts w:eastAsiaTheme="minorEastAsia"/>
+          <w:rFonts w:eastAsiaTheme="minorEastAsia" w:hint="eastAsia"/>
         </w:rPr>
       </w:pPr>
       <w:r>
@@ -6395,7 +6165,7 @@
                     <pic:cNvPicPr/>
                   </pic:nvPicPr>
                   <pic:blipFill>
-                    <a:blip r:embed="rId15"/>
+                    <a:blip r:embed="rId14"/>
                     <a:stretch>
                       <a:fillRect/>
                     </a:stretch>
@@ -6436,6 +6206,278 @@
         </w:rPr>
         <w:t>ig. 5 Satellite to Satellite Visibility</w:t>
       </w:r>
+    </w:p>
+    <w:p>
+      <w:pPr>
+        <w:spacing w:after="0"/>
+        <w:jc w:val="center"/>
+        <w:rPr>
+          <w:rFonts w:eastAsiaTheme="minorEastAsia"/>
+        </w:rPr>
+      </w:pPr>
+    </w:p>
+    <w:p>
+      <w:pPr>
+        <w:pStyle w:val="2"/>
+        <w:rPr>
+          <w:rFonts w:eastAsiaTheme="minorEastAsia"/>
+        </w:rPr>
+      </w:pPr>
+      <w:r>
+        <w:rPr>
+          <w:rFonts w:eastAsiaTheme="minorEastAsia" w:hint="eastAsia"/>
+        </w:rPr>
+        <w:t>Pa</w:t>
+      </w:r>
+      <w:r>
+        <w:rPr>
+          <w:rFonts w:eastAsiaTheme="minorEastAsia"/>
+        </w:rPr>
+        <w:t>th Decision Algorithm</w:t>
+      </w:r>
+    </w:p>
+    <w:p>
+      <w:pPr>
+        <w:pStyle w:val="3"/>
+        <w:rPr>
+          <w:rFonts w:eastAsiaTheme="minorEastAsia" w:hint="eastAsia"/>
+        </w:rPr>
+      </w:pPr>
+      <w:r>
+        <w:rPr>
+          <w:rFonts w:eastAsiaTheme="minorEastAsia"/>
+        </w:rPr>
+        <w:t>A*</w:t>
+      </w:r>
+    </w:p>
+    <w:p>
+      <w:pPr>
+        <w:spacing w:line="487" w:lineRule="auto"/>
+        <w:ind w:left="-17" w:right="57" w:firstLine="482"/>
+        <w:rPr>
+          <w:rFonts w:eastAsiaTheme="minorEastAsia"/>
+        </w:rPr>
+      </w:pPr>
+      <w:r>
+        <w:rPr>
+          <w:rFonts w:eastAsiaTheme="minorEastAsia"/>
+        </w:rPr>
+        <w:t>The A* Algorithm is a widely used algorithm for pathfinding and graph traversal that utilizes heuristics to guide its search. By maintaining a priority queue of nodes to explore based on the estimated distance to the goal and actual distance travelled from the start node, the algorithm selects the node with the lowest estimated total cost at each step and expands its neighboring nodes. This process continues until the algorithm reaches the goal. In the Project, the position of the satellite depends on the current time, after a satellite is selected as the next node in the path, the delay of communication will be computed and updated at the current time. The cost of the path is the actual distance travelled from the start node, and the estimated distance is defined as the</w:t>
+      </w:r>
+      <w:r>
+        <w:rPr>
+          <w:rFonts w:eastAsiaTheme="minorEastAsia"/>
+        </w:rPr>
+        <w:t xml:space="preserve"> </w:t>
+      </w:r>
+      <w:r>
+        <w:rPr>
+          <w:rFonts w:eastAsiaTheme="minorEastAsia"/>
+        </w:rPr>
+        <w:t>straight-line distance between the ground station and the current satellite node.</w:t>
+      </w:r>
+    </w:p>
+    <w:p>
+      <w:pPr>
+        <w:spacing w:line="487" w:lineRule="auto"/>
+        <w:ind w:left="-17" w:right="57" w:firstLine="482"/>
+        <w:rPr>
+          <w:rFonts w:eastAsiaTheme="minorEastAsia"/>
+        </w:rPr>
+      </w:pPr>
+      <w:r>
+        <w:rPr>
+          <w:rFonts w:eastAsiaTheme="minorEastAsia"/>
+        </w:rPr>
+        <w:lastRenderedPageBreak/>
+        <w:t xml:space="preserve"> </w:t>
+      </w:r>
+      <w:r>
+        <w:rPr>
+          <w:noProof/>
+        </w:rPr>
+        <w:drawing>
+          <wp:inline distT="0" distB="0" distL="0" distR="0" wp14:anchorId="26E8FA34" wp14:editId="52D35443">
+            <wp:extent cx="4861560" cy="7833559"/>
+            <wp:effectExtent l="0" t="0" r="0" b="0"/>
+            <wp:docPr id="4" name="圖片 4" descr="一張含有 圖表 的圖片&#10;&#10;自動產生的描述"/>
+            <wp:cNvGraphicFramePr>
+              <a:graphicFrameLocks xmlns:a="http://schemas.openxmlformats.org/drawingml/2006/main" noChangeAspect="1"/>
+            </wp:cNvGraphicFramePr>
+            <a:graphic xmlns:a="http://schemas.openxmlformats.org/drawingml/2006/main">
+              <a:graphicData uri="http://schemas.openxmlformats.org/drawingml/2006/picture">
+                <pic:pic xmlns:pic="http://schemas.openxmlformats.org/drawingml/2006/picture">
+                  <pic:nvPicPr>
+                    <pic:cNvPr id="4" name="圖片 4" descr="一張含有 圖表 的圖片&#10;&#10;自動產生的描述"/>
+                    <pic:cNvPicPr/>
+                  </pic:nvPicPr>
+                  <pic:blipFill>
+                    <a:blip r:embed="rId15"/>
+                    <a:stretch>
+                      <a:fillRect/>
+                    </a:stretch>
+                  </pic:blipFill>
+                  <pic:spPr>
+                    <a:xfrm>
+                      <a:off x="0" y="0"/>
+                      <a:ext cx="4878216" cy="7860398"/>
+                    </a:xfrm>
+                    <a:prstGeom prst="rect">
+                      <a:avLst/>
+                    </a:prstGeom>
+                  </pic:spPr>
+                </pic:pic>
+              </a:graphicData>
+            </a:graphic>
+          </wp:inline>
+        </w:drawing>
+      </w:r>
+    </w:p>
+    <w:p>
+      <w:pPr>
+        <w:pStyle w:val="3"/>
+        <w:rPr>
+          <w:rFonts w:eastAsiaTheme="minorEastAsia" w:hint="eastAsia"/>
+        </w:rPr>
+      </w:pPr>
+      <w:r>
+        <w:rPr>
+          <w:rFonts w:eastAsiaTheme="minorEastAsia"/>
+        </w:rPr>
+        <w:t>Dijkstra algorithm</w:t>
+      </w:r>
+    </w:p>
+    <w:p>
+      <w:pPr>
+        <w:spacing w:line="487" w:lineRule="auto"/>
+        <w:ind w:left="-17" w:right="57" w:firstLine="482"/>
+        <w:rPr>
+          <w:rFonts w:eastAsiaTheme="minorEastAsia"/>
+        </w:rPr>
+      </w:pPr>
+      <w:r>
+        <w:rPr>
+          <w:rFonts w:eastAsiaTheme="minorEastAsia"/>
+        </w:rPr>
+        <w:t>The Dijkstra algorithm starts at a source node and examines all its neighboring nodes, calculating the distance from the source node to each</w:t>
+      </w:r>
+      <w:r>
+        <w:rPr>
+          <w:rFonts w:eastAsiaTheme="minorEastAsia"/>
+        </w:rPr>
+        <w:t xml:space="preserve"> </w:t>
+      </w:r>
+      <w:r>
+        <w:rPr>
+          <w:rFonts w:eastAsiaTheme="minorEastAsia" w:hint="eastAsia"/>
+        </w:rPr>
+        <w:t>o</w:t>
+      </w:r>
+      <w:r>
+        <w:rPr>
+          <w:rFonts w:eastAsiaTheme="minorEastAsia"/>
+        </w:rPr>
+        <w:t>f them</w:t>
+      </w:r>
+      <w:r>
+        <w:rPr>
+          <w:rFonts w:eastAsiaTheme="minorEastAsia"/>
+        </w:rPr>
+        <w:t xml:space="preserve">. It then selects the node with the </w:t>
+      </w:r>
+      <w:r>
+        <w:rPr>
+          <w:rFonts w:eastAsiaTheme="minorEastAsia"/>
+        </w:rPr>
+        <w:lastRenderedPageBreak/>
+        <w:t>shortest distance from the source node as the next node to visit and repeats the process until the destination node is reached. As each node is visited, its neighboring nodes are added to the priority queue if they have not already been visited, and their distances from the source node are updated if a shorter path is found</w:t>
+      </w:r>
+      <w:r>
+        <w:rPr>
+          <w:rFonts w:eastAsiaTheme="minorEastAsia"/>
+        </w:rPr>
+        <w:t>.</w:t>
+      </w:r>
+    </w:p>
+    <w:p>
+      <w:pPr>
+        <w:spacing w:after="285" w:line="259" w:lineRule="auto"/>
+        <w:ind w:left="0" w:firstLine="0"/>
+        <w:jc w:val="left"/>
+        <w:rPr>
+          <w:rFonts w:eastAsiaTheme="minorEastAsia"/>
+        </w:rPr>
+      </w:pPr>
+    </w:p>
+    <w:p>
+      <w:pPr>
+        <w:pStyle w:val="3"/>
+        <w:rPr>
+          <w:rFonts w:eastAsiaTheme="minorEastAsia"/>
+        </w:rPr>
+      </w:pPr>
+      <w:r>
+        <w:rPr>
+          <w:rFonts w:eastAsiaTheme="minorEastAsia"/>
+        </w:rPr>
+        <w:t>O</w:t>
+      </w:r>
+      <w:r>
+        <w:rPr>
+          <w:rFonts w:eastAsiaTheme="minorEastAsia"/>
+        </w:rPr>
+        <w:t>rbit path-</w:t>
+      </w:r>
+      <w:r>
+        <w:rPr>
+          <w:rFonts w:eastAsiaTheme="minorEastAsia"/>
+        </w:rPr>
+        <w:t xml:space="preserve"> </w:t>
+      </w:r>
+      <w:r>
+        <w:rPr>
+          <w:rFonts w:eastAsiaTheme="minorEastAsia"/>
+        </w:rPr>
+        <w:t>algorithm</w:t>
+      </w:r>
+    </w:p>
+    <w:p>
+      <w:pPr>
+        <w:spacing w:after="285" w:line="259" w:lineRule="auto"/>
+        <w:ind w:left="0" w:firstLine="0"/>
+        <w:jc w:val="left"/>
+        <w:rPr>
+          <w:rFonts w:eastAsiaTheme="minorEastAsia"/>
+        </w:rPr>
+      </w:pPr>
+      <w:r>
+        <w:rPr>
+          <w:rFonts w:eastAsiaTheme="minorEastAsia"/>
+        </w:rPr>
+        <w:tab/>
+        <w:t>The orbit path-</w:t>
+      </w:r>
+      <w:r>
+        <w:rPr>
+          <w:rFonts w:eastAsiaTheme="minorEastAsia"/>
+        </w:rPr>
+        <w:t xml:space="preserve"> </w:t>
+      </w:r>
+      <w:r>
+        <w:rPr>
+          <w:rFonts w:eastAsiaTheme="minorEastAsia"/>
+        </w:rPr>
+        <w:t>algorithm is an algorithm designed base on orbit.</w:t>
+      </w:r>
+    </w:p>
+    <w:p>
+      <w:pPr>
+        <w:spacing w:after="0"/>
+        <w:jc w:val="left"/>
+        <w:rPr>
+          <w:rFonts w:eastAsiaTheme="minorEastAsia"/>
+        </w:rPr>
+      </w:pPr>
     </w:p>
     <w:p>
       <w:pPr>
@@ -9215,6 +9257,92 @@
     </w:lvl>
   </w:abstractNum>
   <w:abstractNum w:abstractNumId="7" w15:restartNumberingAfterBreak="0">
+    <w:nsid w:val="2AF4104C"/>
+    <w:multiLevelType w:val="hybridMultilevel"/>
+    <w:tmpl w:val="E8A81A6A"/>
+    <w:lvl w:ilvl="0" w:tplc="0409000F">
+      <w:start w:val="1"/>
+      <w:numFmt w:val="decimal"/>
+      <w:lvlText w:val="%1."/>
+      <w:lvlJc w:val="left"/>
+      <w:pPr>
+        <w:ind w:left="480" w:hanging="480"/>
+      </w:pPr>
+    </w:lvl>
+    <w:lvl w:ilvl="1" w:tplc="04090019" w:tentative="1">
+      <w:start w:val="1"/>
+      <w:numFmt w:val="ideographTraditional"/>
+      <w:lvlText w:val="%2、"/>
+      <w:lvlJc w:val="left"/>
+      <w:pPr>
+        <w:ind w:left="960" w:hanging="480"/>
+      </w:pPr>
+    </w:lvl>
+    <w:lvl w:ilvl="2" w:tplc="0409001B" w:tentative="1">
+      <w:start w:val="1"/>
+      <w:numFmt w:val="lowerRoman"/>
+      <w:lvlText w:val="%3."/>
+      <w:lvlJc w:val="right"/>
+      <w:pPr>
+        <w:ind w:left="1440" w:hanging="480"/>
+      </w:pPr>
+    </w:lvl>
+    <w:lvl w:ilvl="3" w:tplc="0409000F" w:tentative="1">
+      <w:start w:val="1"/>
+      <w:numFmt w:val="decimal"/>
+      <w:lvlText w:val="%4."/>
+      <w:lvlJc w:val="left"/>
+      <w:pPr>
+        <w:ind w:left="1920" w:hanging="480"/>
+      </w:pPr>
+    </w:lvl>
+    <w:lvl w:ilvl="4" w:tplc="04090019" w:tentative="1">
+      <w:start w:val="1"/>
+      <w:numFmt w:val="ideographTraditional"/>
+      <w:lvlText w:val="%5、"/>
+      <w:lvlJc w:val="left"/>
+      <w:pPr>
+        <w:ind w:left="2400" w:hanging="480"/>
+      </w:pPr>
+    </w:lvl>
+    <w:lvl w:ilvl="5" w:tplc="0409001B" w:tentative="1">
+      <w:start w:val="1"/>
+      <w:numFmt w:val="lowerRoman"/>
+      <w:lvlText w:val="%6."/>
+      <w:lvlJc w:val="right"/>
+      <w:pPr>
+        <w:ind w:left="2880" w:hanging="480"/>
+      </w:pPr>
+    </w:lvl>
+    <w:lvl w:ilvl="6" w:tplc="0409000F" w:tentative="1">
+      <w:start w:val="1"/>
+      <w:numFmt w:val="decimal"/>
+      <w:lvlText w:val="%7."/>
+      <w:lvlJc w:val="left"/>
+      <w:pPr>
+        <w:ind w:left="3360" w:hanging="480"/>
+      </w:pPr>
+    </w:lvl>
+    <w:lvl w:ilvl="7" w:tplc="04090019" w:tentative="1">
+      <w:start w:val="1"/>
+      <w:numFmt w:val="ideographTraditional"/>
+      <w:lvlText w:val="%8、"/>
+      <w:lvlJc w:val="left"/>
+      <w:pPr>
+        <w:ind w:left="3840" w:hanging="480"/>
+      </w:pPr>
+    </w:lvl>
+    <w:lvl w:ilvl="8" w:tplc="0409001B" w:tentative="1">
+      <w:start w:val="1"/>
+      <w:numFmt w:val="lowerRoman"/>
+      <w:lvlText w:val="%9."/>
+      <w:lvlJc w:val="right"/>
+      <w:pPr>
+        <w:ind w:left="4320" w:hanging="480"/>
+      </w:pPr>
+    </w:lvl>
+  </w:abstractNum>
+  <w:abstractNum w:abstractNumId="8" w15:restartNumberingAfterBreak="0">
     <w:nsid w:val="34DC1DD7"/>
     <w:multiLevelType w:val="hybridMultilevel"/>
     <w:tmpl w:val="7656303C"/>
@@ -9426,7 +9554,7 @@
       </w:rPr>
     </w:lvl>
   </w:abstractNum>
-  <w:abstractNum w:abstractNumId="8" w15:restartNumberingAfterBreak="0">
+  <w:abstractNum w:abstractNumId="9" w15:restartNumberingAfterBreak="0">
     <w:nsid w:val="3670312A"/>
     <w:multiLevelType w:val="hybridMultilevel"/>
     <w:tmpl w:val="B390407A"/>
@@ -9539,7 +9667,7 @@
       </w:rPr>
     </w:lvl>
   </w:abstractNum>
-  <w:abstractNum w:abstractNumId="9" w15:restartNumberingAfterBreak="0">
+  <w:abstractNum w:abstractNumId="10" w15:restartNumberingAfterBreak="0">
     <w:nsid w:val="3F3A5909"/>
     <w:multiLevelType w:val="hybridMultilevel"/>
     <w:tmpl w:val="A25E7BE8"/>
@@ -9663,7 +9791,7 @@
       </w:rPr>
     </w:lvl>
   </w:abstractNum>
-  <w:abstractNum w:abstractNumId="10" w15:restartNumberingAfterBreak="0">
+  <w:abstractNum w:abstractNumId="11" w15:restartNumberingAfterBreak="0">
     <w:nsid w:val="48ED71D3"/>
     <w:multiLevelType w:val="hybridMultilevel"/>
     <w:tmpl w:val="30081806"/>
@@ -9875,10 +10003,10 @@
       </w:rPr>
     </w:lvl>
   </w:abstractNum>
-  <w:abstractNum w:abstractNumId="11" w15:restartNumberingAfterBreak="0">
+  <w:abstractNum w:abstractNumId="12" w15:restartNumberingAfterBreak="0">
     <w:nsid w:val="497F4172"/>
     <w:multiLevelType w:val="multilevel"/>
-    <w:tmpl w:val="8C784CA8"/>
+    <w:tmpl w:val="CD6639EA"/>
     <w:lvl w:ilvl="0">
       <w:start w:val="1"/>
       <w:numFmt w:val="decimal"/>
@@ -9999,7 +10127,7 @@
       </w:rPr>
     </w:lvl>
   </w:abstractNum>
-  <w:abstractNum w:abstractNumId="12" w15:restartNumberingAfterBreak="0">
+  <w:abstractNum w:abstractNumId="13" w15:restartNumberingAfterBreak="0">
     <w:nsid w:val="54114E11"/>
     <w:multiLevelType w:val="hybridMultilevel"/>
     <w:tmpl w:val="C9287E8C"/>
@@ -10112,7 +10240,7 @@
       </w:rPr>
     </w:lvl>
   </w:abstractNum>
-  <w:abstractNum w:abstractNumId="13" w15:restartNumberingAfterBreak="0">
+  <w:abstractNum w:abstractNumId="14" w15:restartNumberingAfterBreak="0">
     <w:nsid w:val="5E244C7C"/>
     <w:multiLevelType w:val="hybridMultilevel"/>
     <w:tmpl w:val="FC284BF4"/>
@@ -10225,7 +10353,7 @@
       </w:rPr>
     </w:lvl>
   </w:abstractNum>
-  <w:abstractNum w:abstractNumId="14" w15:restartNumberingAfterBreak="0">
+  <w:abstractNum w:abstractNumId="15" w15:restartNumberingAfterBreak="0">
     <w:nsid w:val="627D28A0"/>
     <w:multiLevelType w:val="hybridMultilevel"/>
     <w:tmpl w:val="5596AF78"/>
@@ -10342,13 +10470,13 @@
     <w:abstractNumId w:val="1"/>
   </w:num>
   <w:num w:numId="2">
-    <w:abstractNumId w:val="7"/>
+    <w:abstractNumId w:val="8"/>
   </w:num>
   <w:num w:numId="3">
     <w:abstractNumId w:val="0"/>
   </w:num>
   <w:num w:numId="4">
-    <w:abstractNumId w:val="10"/>
+    <w:abstractNumId w:val="11"/>
   </w:num>
   <w:num w:numId="5">
     <w:abstractNumId w:val="6"/>
@@ -10357,31 +10485,34 @@
     <w:abstractNumId w:val="5"/>
   </w:num>
   <w:num w:numId="7">
-    <w:abstractNumId w:val="9"/>
+    <w:abstractNumId w:val="10"/>
   </w:num>
   <w:num w:numId="8">
     <w:abstractNumId w:val="4"/>
   </w:num>
   <w:num w:numId="9">
-    <w:abstractNumId w:val="11"/>
+    <w:abstractNumId w:val="12"/>
   </w:num>
   <w:num w:numId="10">
-    <w:abstractNumId w:val="8"/>
+    <w:abstractNumId w:val="9"/>
   </w:num>
   <w:num w:numId="11">
-    <w:abstractNumId w:val="13"/>
+    <w:abstractNumId w:val="14"/>
   </w:num>
   <w:num w:numId="12">
-    <w:abstractNumId w:val="14"/>
+    <w:abstractNumId w:val="15"/>
   </w:num>
   <w:num w:numId="13">
-    <w:abstractNumId w:val="12"/>
+    <w:abstractNumId w:val="13"/>
   </w:num>
   <w:num w:numId="14">
     <w:abstractNumId w:val="2"/>
   </w:num>
   <w:num w:numId="15">
     <w:abstractNumId w:val="3"/>
+  </w:num>
+  <w:num w:numId="16">
+    <w:abstractNumId w:val="7"/>
   </w:num>
 </w:numbering>
 </file>
@@ -10856,7 +10987,7 @@
     <w:uiPriority w:val="9"/>
     <w:unhideWhenUsed/>
     <w:qFormat/>
-    <w:rsid w:val="00487D00"/>
+    <w:rsid w:val="003F43C5"/>
     <w:pPr>
       <w:keepNext/>
       <w:numPr>
@@ -11120,7 +11251,7 @@
     <w:basedOn w:val="a0"/>
     <w:link w:val="3"/>
     <w:uiPriority w:val="9"/>
-    <w:rsid w:val="00487D00"/>
+    <w:rsid w:val="003F43C5"/>
     <w:rPr>
       <w:rFonts w:ascii="Times New Roman" w:eastAsia="Times New Roman" w:hAnsi="Times New Roman" w:cs="Times New Roman"/>
       <w:b/>
@@ -11500,16 +11631,25 @@
 </file>
 
 <file path=customXml/item1.xml><?xml version="1.0" encoding="utf-8"?>
+<b:Sources xmlns:b="http://schemas.openxmlformats.org/officeDocument/2006/bibliography" xmlns="http://schemas.openxmlformats.org/officeDocument/2006/bibliography" SelectedStyle="\APASixthEditionOfficeOnline.xsl" StyleName="APA" Version="6"/>
+</file>
+
+<file path=customXml/item2.xml><?xml version="1.0" encoding="utf-8"?>
 <p:properties xmlns:p="http://schemas.microsoft.com/office/2006/metadata/properties" xmlns:xsi="http://www.w3.org/2001/XMLSchema-instance" xmlns:pc="http://schemas.microsoft.com/office/infopath/2007/PartnerControls">
   <documentManagement/>
 </p:properties>
 </file>
 
-<file path=customXml/item2.xml><?xml version="1.0" encoding="utf-8"?>
-<b:Sources xmlns:b="http://schemas.openxmlformats.org/officeDocument/2006/bibliography" xmlns="http://schemas.openxmlformats.org/officeDocument/2006/bibliography" SelectedStyle="\APASixthEditionOfficeOnline.xsl" StyleName="APA" Version="6"/>
+<file path=customXml/item3.xml><?xml version="1.0" encoding="utf-8"?>
+<?mso-contentType ?>
+<FormTemplates xmlns="http://schemas.microsoft.com/sharepoint/v3/contenttype/forms">
+  <Display>DocumentLibraryForm</Display>
+  <Edit>DocumentLibraryForm</Edit>
+  <New>DocumentLibraryForm</New>
+</FormTemplates>
 </file>
 
-<file path=customXml/item3.xml><?xml version="1.0" encoding="utf-8"?>
+<file path=customXml/item4.xml><?xml version="1.0" encoding="utf-8"?>
 <ct:contentTypeSchema xmlns:ct="http://schemas.microsoft.com/office/2006/metadata/contentType" xmlns:ma="http://schemas.microsoft.com/office/2006/metadata/properties/metaAttributes" ct:_="" ma:_="" ma:contentTypeName="Document" ma:contentTypeID="0x01010007C04BBD57A26F47BFB50F8438082D60" ma:contentTypeVersion="4" ma:contentTypeDescription="Create a new document." ma:contentTypeScope="" ma:versionID="fb6c277437793da61ed3837e2de4d0ed">
   <xsd:schema xmlns:xsd="http://www.w3.org/2001/XMLSchema" xmlns:xs="http://www.w3.org/2001/XMLSchema" xmlns:p="http://schemas.microsoft.com/office/2006/metadata/properties" xmlns:ns3="dbf19d21-e4f7-4e83-ae9c-530cfc7874b4" targetNamespace="http://schemas.microsoft.com/office/2006/metadata/properties" ma:root="true" ma:fieldsID="a8950f1a47d3ff3c597fd52377878153" ns3:_="">
     <xsd:import namespace="dbf19d21-e4f7-4e83-ae9c-530cfc7874b4"/>
@@ -11653,16 +11793,15 @@
 </ct:contentTypeSchema>
 </file>
 
-<file path=customXml/item4.xml><?xml version="1.0" encoding="utf-8"?>
-<?mso-contentType ?>
-<FormTemplates xmlns="http://schemas.microsoft.com/sharepoint/v3/contenttype/forms">
-  <Display>DocumentLibraryForm</Display>
-  <Edit>DocumentLibraryForm</Edit>
-  <New>DocumentLibraryForm</New>
-</FormTemplates>
+<file path=customXml/itemProps1.xml><?xml version="1.0" encoding="utf-8"?>
+<ds:datastoreItem xmlns:ds="http://schemas.openxmlformats.org/officeDocument/2006/customXml" ds:itemID="{5B9A36F8-0C12-4785-9790-AB427CA81E62}">
+  <ds:schemaRefs>
+    <ds:schemaRef ds:uri="http://schemas.openxmlformats.org/officeDocument/2006/bibliography"/>
+  </ds:schemaRefs>
+</ds:datastoreItem>
 </file>
 
-<file path=customXml/itemProps1.xml><?xml version="1.0" encoding="utf-8"?>
+<file path=customXml/itemProps2.xml><?xml version="1.0" encoding="utf-8"?>
 <ds:datastoreItem xmlns:ds="http://schemas.openxmlformats.org/officeDocument/2006/customXml" ds:itemID="{ABA3B7B0-CB68-416E-9DC2-3F1E133C0BBD}">
   <ds:schemaRefs>
     <ds:schemaRef ds:uri="http://schemas.microsoft.com/office/2006/metadata/properties"/>
@@ -11671,15 +11810,15 @@
 </ds:datastoreItem>
 </file>
 
-<file path=customXml/itemProps2.xml><?xml version="1.0" encoding="utf-8"?>
-<ds:datastoreItem xmlns:ds="http://schemas.openxmlformats.org/officeDocument/2006/customXml" ds:itemID="{5B9A36F8-0C12-4785-9790-AB427CA81E62}">
+<file path=customXml/itemProps3.xml><?xml version="1.0" encoding="utf-8"?>
+<ds:datastoreItem xmlns:ds="http://schemas.openxmlformats.org/officeDocument/2006/customXml" ds:itemID="{07E393CC-201E-433E-8665-8689C8CEE149}">
   <ds:schemaRefs>
-    <ds:schemaRef ds:uri="http://schemas.openxmlformats.org/officeDocument/2006/bibliography"/>
+    <ds:schemaRef ds:uri="http://schemas.microsoft.com/sharepoint/v3/contenttype/forms"/>
   </ds:schemaRefs>
 </ds:datastoreItem>
 </file>
 
-<file path=customXml/itemProps3.xml><?xml version="1.0" encoding="utf-8"?>
+<file path=customXml/itemProps4.xml><?xml version="1.0" encoding="utf-8"?>
 <ds:datastoreItem xmlns:ds="http://schemas.openxmlformats.org/officeDocument/2006/customXml" ds:itemID="{F904C791-263A-41B7-B207-6BD25D1AB941}">
   <ds:schemaRefs>
     <ds:schemaRef ds:uri="http://schemas.microsoft.com/office/2006/metadata/contentType"/>
@@ -11695,12 +11834,4 @@
     <ds:schemaRef ds:uri="http://schemas.microsoft.com/internal/obd"/>
   </ds:schemaRefs>
 </ds:datastoreItem>
-</file>
-
-<file path=customXml/itemProps4.xml><?xml version="1.0" encoding="utf-8"?>
-<ds:datastoreItem xmlns:ds="http://schemas.openxmlformats.org/officeDocument/2006/customXml" ds:itemID="{07E393CC-201E-433E-8665-8689C8CEE149}">
-  <ds:schemaRefs>
-    <ds:schemaRef ds:uri="http://schemas.microsoft.com/sharepoint/v3/contenttype/forms"/>
-  </ds:schemaRefs>
-</ds:datastoreItem>
 </file>
</xml_diff>